<commit_message>
make bootcamp feature files a bit more consistent
</commit_message>
<xml_diff>
--- a/documentation/Session_One_0_1.docx
+++ b/documentation/Session_One_0_1.docx
@@ -24,21 +24,21 @@
           <w:lang w:bidi="en-US"/>
         </w:rPr>
       </w:pPr>
-      <w:proofErr w:type="spellStart"/>
       <w:r>
         <w:rPr>
           <w:lang w:bidi="en-US"/>
         </w:rPr>
         <w:lastRenderedPageBreak/>
-        <w:t>Bootcamp</w:t>
-      </w:r>
-      <w:proofErr w:type="spellEnd"/>
+        <w:t>Bootcamp Session One</w:t>
+      </w:r>
       <w:r>
         <w:rPr>
           <w:lang w:bidi="en-US"/>
         </w:rPr>
-        <w:t xml:space="preserve"> Session One</w:t>
-      </w:r>
+        <w:t>: Awetestlib and Cucumber</w:t>
+      </w:r>
+      <w:bookmarkStart w:id="0" w:name="_GoBack"/>
+      <w:bookmarkEnd w:id="0"/>
     </w:p>
     <w:p>
       <w:pPr>
@@ -61,42 +61,33 @@
       <w:r>
         <w:t>Testing Basics</w:t>
       </w:r>
+      <w:r>
+        <w:t xml:space="preserve"> (WIP)</w:t>
+      </w:r>
     </w:p>
     <w:p>
       <w:pPr>
         <w:pStyle w:val="Heading3"/>
       </w:pPr>
-      <w:bookmarkStart w:id="0" w:name="_GoBack"/>
-      <w:bookmarkEnd w:id="0"/>
+      <w:r>
+        <w:t>Automation of Functional Regression Testing at the User Interface</w:t>
+      </w:r>
+    </w:p>
+    <w:p>
+      <w:r>
+        <w:t xml:space="preserve">This is the primary focus of the Awetest toolset.   </w:t>
+      </w:r>
     </w:p>
     <w:p>
       <w:pPr>
         <w:pStyle w:val="Heading3"/>
       </w:pPr>
       <w:r>
-        <w:t>Automation of Functional Regression Testing at the User Interface</w:t>
-      </w:r>
-    </w:p>
-    <w:p>
-      <w:r>
-        <w:t xml:space="preserve">This is the primary focus of the </w:t>
-      </w:r>
-      <w:proofErr w:type="spellStart"/>
-      <w:r>
-        <w:t>Awetest</w:t>
-      </w:r>
-      <w:proofErr w:type="spellEnd"/>
-      <w:r>
-        <w:t xml:space="preserve"> toolset.   </w:t>
-      </w:r>
-    </w:p>
-    <w:p>
-      <w:pPr>
-        <w:pStyle w:val="Heading3"/>
-      </w:pPr>
-      <w:r>
         <w:t>Script Writing is Coding</w:t>
       </w:r>
+      <w:r>
+        <w:t xml:space="preserve"> But Don’t Tell Anybody</w:t>
+      </w:r>
     </w:p>
     <w:p>
       <w:pPr>
@@ -127,15 +118,7 @@
         <w:pStyle w:val="Heading5"/>
       </w:pPr>
       <w:r>
-        <w:t xml:space="preserve">Knowledge of the Application </w:t>
-      </w:r>
-      <w:proofErr w:type="gramStart"/>
-      <w:r>
-        <w:t>Under</w:t>
-      </w:r>
-      <w:proofErr w:type="gramEnd"/>
-      <w:r>
-        <w:t xml:space="preserve"> Test</w:t>
+        <w:t>Knowledge of the Application Under Test</w:t>
       </w:r>
     </w:p>
     <w:p>
@@ -158,11 +141,9 @@
       <w:pPr>
         <w:pStyle w:val="Heading2"/>
       </w:pPr>
-      <w:proofErr w:type="spellStart"/>
       <w:r>
         <w:t>Awetestlib</w:t>
       </w:r>
-      <w:proofErr w:type="spellEnd"/>
     </w:p>
     <w:p>
       <w:r>
@@ -221,15 +202,7 @@
         <w:pStyle w:val="Heading4"/>
       </w:pPr>
       <w:r>
-        <w:t xml:space="preserve">Ruby </w:t>
-      </w:r>
-      <w:proofErr w:type="spellStart"/>
-      <w:r>
-        <w:t>Devkit</w:t>
-      </w:r>
-      <w:proofErr w:type="spellEnd"/>
-      <w:r>
-        <w:t xml:space="preserve"> </w:t>
+        <w:t xml:space="preserve">Ruby Devkit </w:t>
       </w:r>
     </w:p>
     <w:p>
@@ -273,15 +246,7 @@
     </w:p>
     <w:p>
       <w:r>
-        <w:t xml:space="preserve">Start here if </w:t>
-      </w:r>
-      <w:proofErr w:type="spellStart"/>
-      <w:r>
-        <w:t>Xcode</w:t>
-      </w:r>
-      <w:proofErr w:type="spellEnd"/>
-      <w:r>
-        <w:t xml:space="preserve"> is not installed already on your Mac </w:t>
+        <w:t xml:space="preserve">Start here if Xcode is not installed already on your Mac </w:t>
       </w:r>
       <w:hyperlink r:id="rId9" w:history="1">
         <w:r>
@@ -301,42 +266,17 @@
       </w:r>
     </w:p>
     <w:p>
-      <w:proofErr w:type="spellStart"/>
-      <w:proofErr w:type="gramStart"/>
-      <w:r>
-        <w:t>awetestlib</w:t>
-      </w:r>
-      <w:proofErr w:type="spellEnd"/>
-      <w:proofErr w:type="gramEnd"/>
-      <w:r>
-        <w:t xml:space="preserve"> </w:t>
-      </w:r>
-      <w:proofErr w:type="spellStart"/>
-      <w:r>
-        <w:t>regression_setup</w:t>
-      </w:r>
-      <w:proofErr w:type="spellEnd"/>
-      <w:r>
-        <w:t xml:space="preserve"> </w:t>
-      </w:r>
-      <w:proofErr w:type="spellStart"/>
-      <w:r>
-        <w:t>automated_testing</w:t>
-      </w:r>
-      <w:proofErr w:type="spellEnd"/>
+      <w:r>
+        <w:t>awetestlib regression_setup automated_testing</w:t>
+      </w:r>
     </w:p>
     <w:p>
       <w:pPr>
         <w:pStyle w:val="Heading3"/>
       </w:pPr>
       <w:r>
-        <w:t xml:space="preserve">Cucumber under </w:t>
-      </w:r>
-      <w:proofErr w:type="spellStart"/>
-      <w:r>
-        <w:t>Awetestlib</w:t>
-      </w:r>
-      <w:proofErr w:type="spellEnd"/>
+        <w:t>Cucumber under Awetestlib</w:t>
+      </w:r>
     </w:p>
     <w:p>
       <w:pPr>
@@ -347,46 +287,13 @@
       </w:r>
     </w:p>
     <w:p>
-      <w:proofErr w:type="gramStart"/>
-      <w:r>
-        <w:t>cd</w:t>
-      </w:r>
-      <w:proofErr w:type="gramEnd"/>
-      <w:r>
-        <w:t xml:space="preserve"> </w:t>
-      </w:r>
-      <w:proofErr w:type="spellStart"/>
-      <w:r>
-        <w:t>automated_testing</w:t>
-      </w:r>
-      <w:proofErr w:type="spellEnd"/>
+      <w:r>
+        <w:t>cd automated_testing</w:t>
+      </w:r>
       <w:r>
         <w:br/>
-      </w:r>
-      <w:proofErr w:type="spellStart"/>
-      <w:r>
-        <w:t>awetestlib</w:t>
-      </w:r>
-      <w:proofErr w:type="spellEnd"/>
-      <w:r>
-        <w:t xml:space="preserve"> </w:t>
-      </w:r>
-      <w:proofErr w:type="spellStart"/>
-      <w:r>
-        <w:t>cucumber</w:t>
-      </w:r>
-      <w:r>
-        <w:t>_setup</w:t>
-      </w:r>
-      <w:proofErr w:type="spellEnd"/>
-      <w:r>
-        <w:t xml:space="preserve"> </w:t>
-      </w:r>
-      <w:proofErr w:type="spellStart"/>
-      <w:r>
-        <w:t>bootcamp_cucumber</w:t>
-      </w:r>
-      <w:proofErr w:type="spellEnd"/>
+        <w:t>awetestlib cucumber_setup bootcamp_cucumber</w:t>
+      </w:r>
     </w:p>
     <w:p>
       <w:pPr>
@@ -416,14 +323,9 @@
       </w:r>
     </w:p>
     <w:p>
-      <w:proofErr w:type="gramStart"/>
       <w:r>
         <w:lastRenderedPageBreak/>
-        <w:t>Written in natural language.</w:t>
-      </w:r>
-      <w:proofErr w:type="gramEnd"/>
-      <w:r>
-        <w:t xml:space="preserve">   Restricted, of course, but structured to be readable and readily understood.</w:t>
+        <w:t>Written in natural language.   Restricted, of course, but structured to be readable and readily understood.</w:t>
       </w:r>
     </w:p>
     <w:p>
@@ -436,40 +338,73 @@
     </w:p>
     <w:p>
       <w:r>
-        <w:t xml:space="preserve">The first step to fail </w:t>
-      </w:r>
-      <w:r>
-        <w:t xml:space="preserve">causes remaining </w:t>
-      </w:r>
-      <w:r>
-        <w:t xml:space="preserve">any remaining </w:t>
-      </w:r>
-      <w:r>
-        <w:t>steps to be skipped</w:t>
+        <w:t>The first step to fail causes remaining any remaining steps to be skipped.</w:t>
+      </w:r>
+    </w:p>
+    <w:p>
+      <w:r>
+        <w:t>This makes building Cucumber scripts  for deeper, more complex testing scenarios more difficult.</w:t>
+      </w:r>
+    </w:p>
+    <w:p>
+      <w:r>
+        <w:t xml:space="preserve">On the other hand it makes </w:t>
+      </w:r>
+      <w:r>
+        <w:t>translation of many ‘routine’ regression tests into automated scripts much easier, both to write and to map to existing test case documentation.</w:t>
+      </w:r>
+    </w:p>
+    <w:p>
+      <w:pPr>
+        <w:pStyle w:val="Heading4"/>
+      </w:pPr>
+      <w:r>
+        <w:t>Easy to write new tests once step libraries at critical mass</w:t>
+      </w:r>
+    </w:p>
+    <w:p>
+      <w:r>
+        <w:t xml:space="preserve">Building and maintaining the step libraries does require at least one person with some technical </w:t>
+      </w:r>
+      <w:r>
+        <w:t xml:space="preserve">bent to learn Watir/Watir Webdriver and Ruby.   But the depth of knowledge of those is minimal.   </w:t>
+      </w:r>
+    </w:p>
+    <w:p>
+      <w:r>
+        <w:t xml:space="preserve">More important to this role is knowledge of the application under test and the structure/api of the platform, i.e., browser, mobile native and hybrid applications. </w:t>
+      </w:r>
+      <w:r>
+        <w:t xml:space="preserve">  A working knowledge of the browser developer tools is also important</w:t>
+      </w:r>
+    </w:p>
+    <w:p>
+      <w:pPr>
+        <w:pStyle w:val="Heading3"/>
+      </w:pPr>
+      <w:r>
+        <w:t>Installation &amp; Setup</w:t>
+      </w:r>
+    </w:p>
+    <w:p>
+      <w:r>
+        <w:t>With Awetestlib, Cucumber is already installed and ready to use.</w:t>
+      </w:r>
+    </w:p>
+    <w:p>
+      <w:r>
+        <w:t>Awetestlib provides a core set of predefined step definitions to help get things started</w:t>
       </w:r>
       <w:r>
         <w:t>.</w:t>
       </w:r>
     </w:p>
     <w:p>
-      <w:r>
-        <w:t xml:space="preserve">This makes building Cucumber </w:t>
-      </w:r>
-      <w:proofErr w:type="gramStart"/>
-      <w:r>
-        <w:t>scripts  for</w:t>
-      </w:r>
-      <w:proofErr w:type="gramEnd"/>
-      <w:r>
-        <w:t xml:space="preserve"> deeper, more complex testing scenarios more difficult.</w:t>
-      </w:r>
-    </w:p>
-    <w:p>
-      <w:r>
-        <w:t xml:space="preserve">On the other hand it makes </w:t>
-      </w:r>
-      <w:r>
-        <w:t>translation of many ‘routine’ regression tests into automated scripts much easier, both to write and to map to existing test case documentation.</w:t>
+      <w:pPr>
+        <w:pStyle w:val="Heading3"/>
+      </w:pPr>
+      <w:r>
+        <w:t>Cucumber Landscape</w:t>
       </w:r>
     </w:p>
     <w:p>
@@ -477,127 +412,7 @@
         <w:pStyle w:val="Heading4"/>
       </w:pPr>
       <w:r>
-        <w:t>Easy to write new tests once step libraries</w:t>
-      </w:r>
-      <w:r>
-        <w:t xml:space="preserve"> </w:t>
-      </w:r>
-      <w:r>
-        <w:t>at critical mass</w:t>
-      </w:r>
-    </w:p>
-    <w:p>
-      <w:r>
-        <w:t xml:space="preserve">Building and maintaining the step libraries does require at least one person with some technical </w:t>
-      </w:r>
-      <w:r>
-        <w:t xml:space="preserve">bent to learn </w:t>
-      </w:r>
-      <w:proofErr w:type="spellStart"/>
-      <w:r>
-        <w:t>Watir</w:t>
-      </w:r>
-      <w:proofErr w:type="spellEnd"/>
-      <w:r>
-        <w:t>/</w:t>
-      </w:r>
-      <w:proofErr w:type="spellStart"/>
-      <w:r>
-        <w:t>Watir</w:t>
-      </w:r>
-      <w:proofErr w:type="spellEnd"/>
-      <w:r>
-        <w:t xml:space="preserve"> </w:t>
-      </w:r>
-      <w:proofErr w:type="spellStart"/>
-      <w:r>
-        <w:t>Webdriver</w:t>
-      </w:r>
-      <w:proofErr w:type="spellEnd"/>
-      <w:r>
-        <w:t xml:space="preserve"> and Ruby.   But the depth of knowledge of those is minimal.   </w:t>
-      </w:r>
-    </w:p>
-    <w:p>
-      <w:r>
-        <w:t xml:space="preserve">More important to this role </w:t>
-      </w:r>
-      <w:proofErr w:type="gramStart"/>
-      <w:r>
-        <w:t>is</w:t>
-      </w:r>
-      <w:proofErr w:type="gramEnd"/>
-      <w:r>
-        <w:t xml:space="preserve"> knowledge of the application under test and the structure/</w:t>
-      </w:r>
-      <w:proofErr w:type="spellStart"/>
-      <w:r>
-        <w:t>api</w:t>
-      </w:r>
-      <w:proofErr w:type="spellEnd"/>
-      <w:r>
-        <w:t xml:space="preserve"> of the platform, i.e., browser, mobile native and hybrid applications. </w:t>
-      </w:r>
-      <w:r>
-        <w:t xml:space="preserve">  A working knowledge of the browser developer tools is also important</w:t>
-      </w:r>
-    </w:p>
-    <w:p>
-      <w:pPr>
-        <w:pStyle w:val="Heading3"/>
-      </w:pPr>
-      <w:r>
-        <w:t>Installation &amp; Setup</w:t>
-      </w:r>
-    </w:p>
-    <w:p>
-      <w:r>
-        <w:t xml:space="preserve">With </w:t>
-      </w:r>
-      <w:proofErr w:type="spellStart"/>
-      <w:r>
-        <w:t>Awetestlib</w:t>
-      </w:r>
-      <w:proofErr w:type="spellEnd"/>
-      <w:r>
-        <w:t>, Cucumber is already installed and ready to use.</w:t>
-      </w:r>
-    </w:p>
-    <w:p>
-      <w:proofErr w:type="spellStart"/>
-      <w:r>
-        <w:t>Awetestlib</w:t>
-      </w:r>
-      <w:proofErr w:type="spellEnd"/>
-      <w:r>
-        <w:t xml:space="preserve"> provides a core set of predefined step definitions to help get things started</w:t>
-      </w:r>
-      <w:r>
-        <w:t>.</w:t>
-      </w:r>
-    </w:p>
-    <w:p>
-      <w:pPr>
-        <w:pStyle w:val="Heading3"/>
-      </w:pPr>
-      <w:r>
-        <w:t>Cucumber Landscape</w:t>
-      </w:r>
-    </w:p>
-    <w:p>
-      <w:pPr>
-        <w:pStyle w:val="Heading4"/>
-      </w:pPr>
-      <w:r>
-        <w:t>‘Feature’ file (</w:t>
-      </w:r>
-      <w:proofErr w:type="spellStart"/>
-      <w:r>
-        <w:t>a.k.a</w:t>
-      </w:r>
-      <w:proofErr w:type="spellEnd"/>
-      <w:r>
-        <w:t>, cucumber script)</w:t>
+        <w:t>‘Feature’ file (a.k.a, cucumber script)</w:t>
       </w:r>
     </w:p>
     <w:p>
@@ -649,23 +464,7 @@
         <w:t xml:space="preserve">Any one of </w:t>
       </w:r>
       <w:r>
-        <w:t xml:space="preserve">Given, When, Then, </w:t>
-      </w:r>
-      <w:proofErr w:type="gramStart"/>
-      <w:r>
-        <w:t>And</w:t>
-      </w:r>
-      <w:proofErr w:type="gramEnd"/>
-      <w:r>
-        <w:t xml:space="preserve">, or </w:t>
-      </w:r>
-      <w:proofErr w:type="spellStart"/>
-      <w:r>
-        <w:t>But</w:t>
-      </w:r>
-      <w:proofErr w:type="spellEnd"/>
-      <w:r>
-        <w:t>.   They are completely interchangeable but must be capitalized.</w:t>
+        <w:t>Given, When, Then, And, or But.   They are completely interchangeable but must be capitalized.</w:t>
       </w:r>
     </w:p>
     <w:p>
@@ -678,36 +477,21 @@
     </w:p>
     <w:p>
       <w:r>
-        <w:t xml:space="preserve">A pattern, usually written as a Regular </w:t>
-      </w:r>
-      <w:proofErr w:type="gramStart"/>
-      <w:r>
-        <w:t>Expression, that</w:t>
-      </w:r>
-      <w:proofErr w:type="gramEnd"/>
-      <w:r>
-        <w:t xml:space="preserve"> uniquely identifies the steps and the variable values that it uses.</w:t>
+        <w:t>A pattern, usually written as a Regular Expression, that uniquely identifies the steps and the variable values that it uses.</w:t>
       </w:r>
     </w:p>
     <w:p>
       <w:pPr>
         <w:pStyle w:val="Heading6"/>
       </w:pPr>
-      <w:proofErr w:type="spellStart"/>
-      <w:r>
-        <w:t>Proc</w:t>
-      </w:r>
-      <w:proofErr w:type="spellEnd"/>
-      <w:r>
-        <w:t xml:space="preserve"> (Ruby process)</w:t>
-      </w:r>
-    </w:p>
-    <w:p>
-      <w:proofErr w:type="gramStart"/>
+      <w:r>
+        <w:t>Proc (Ruby process)</w:t>
+      </w:r>
+    </w:p>
+    <w:p>
       <w:r>
         <w:t>Almost always using the do…end form.</w:t>
       </w:r>
-      <w:proofErr w:type="gramEnd"/>
     </w:p>
     <w:p>
       <w:pPr>
@@ -740,23 +524,16 @@
       <w:pPr>
         <w:pStyle w:val="Heading5"/>
       </w:pPr>
-      <w:proofErr w:type="spellStart"/>
       <w:r>
         <w:t>env.rb</w:t>
       </w:r>
-      <w:proofErr w:type="spellEnd"/>
     </w:p>
     <w:p>
       <w:pPr>
         <w:pStyle w:val="Heading4"/>
       </w:pPr>
-      <w:proofErr w:type="spellStart"/>
-      <w:r>
-        <w:t>Awetest</w:t>
-      </w:r>
-      <w:proofErr w:type="spellEnd"/>
-      <w:r>
-        <w:t xml:space="preserve"> Predefined Steps</w:t>
+      <w:r>
+        <w:t>Awetest Predefined Steps</w:t>
       </w:r>
     </w:p>
     <w:p>
@@ -779,12 +556,10 @@
       <w:pPr>
         <w:pStyle w:val="Heading5"/>
       </w:pPr>
-      <w:proofErr w:type="gramStart"/>
       <w:r>
         <w:lastRenderedPageBreak/>
         <w:t>features</w:t>
       </w:r>
-      <w:proofErr w:type="gramEnd"/>
     </w:p>
     <w:p>
       <w:r>
@@ -795,26 +570,13 @@
       <w:pPr>
         <w:pStyle w:val="Heading6"/>
       </w:pPr>
-      <w:proofErr w:type="gramStart"/>
-      <w:r>
-        <w:t>step</w:t>
-      </w:r>
-      <w:proofErr w:type="gramEnd"/>
-      <w:r>
-        <w:t xml:space="preserve"> definitions</w:t>
-      </w:r>
-    </w:p>
-    <w:p>
-      <w:r>
-        <w:t xml:space="preserve">Custom step definitions files and </w:t>
-      </w:r>
-      <w:proofErr w:type="spellStart"/>
-      <w:r>
-        <w:t>predefined_step.rb</w:t>
-      </w:r>
-      <w:proofErr w:type="spellEnd"/>
-      <w:r>
-        <w:t xml:space="preserve"> live here.</w:t>
+      <w:r>
+        <w:t>step definitions</w:t>
+      </w:r>
+    </w:p>
+    <w:p>
+      <w:r>
+        <w:t>Custom step definitions files and predefined_step.rb live here.</w:t>
       </w:r>
     </w:p>
     <w:p>
@@ -831,15 +593,8 @@
       </w:r>
     </w:p>
     <w:p>
-      <w:proofErr w:type="spellStart"/>
-      <w:proofErr w:type="gramStart"/>
-      <w:r>
-        <w:t>env.rb</w:t>
-      </w:r>
-      <w:proofErr w:type="spellEnd"/>
-      <w:proofErr w:type="gramEnd"/>
-      <w:r>
-        <w:t xml:space="preserve"> is located here</w:t>
+      <w:r>
+        <w:t>env.rb is located here</w:t>
       </w:r>
     </w:p>
     <w:p>
@@ -862,31 +617,7 @@
     </w:p>
     <w:p>
       <w:r>
-        <w:t xml:space="preserve">First notice that in the directory created above by </w:t>
-      </w:r>
-      <w:proofErr w:type="spellStart"/>
-      <w:r>
-        <w:t>cucumber_setup</w:t>
-      </w:r>
-      <w:proofErr w:type="spellEnd"/>
-      <w:r>
-        <w:t xml:space="preserve">, the </w:t>
-      </w:r>
-      <w:proofErr w:type="spellStart"/>
-      <w:r>
-        <w:t>step_definitions</w:t>
-      </w:r>
-      <w:proofErr w:type="spellEnd"/>
-      <w:r>
-        <w:t xml:space="preserve"> directory contains </w:t>
-      </w:r>
-      <w:proofErr w:type="spellStart"/>
-      <w:r>
-        <w:t>predefined_steps.rb</w:t>
-      </w:r>
-      <w:proofErr w:type="spellEnd"/>
-      <w:r>
-        <w:t>.   We’ll build this first script using just the step definitions included there.</w:t>
+        <w:t>First notice that in the directory created above by cucumber_setup, the step_definitions directory contains predefined_steps.rb.   We’ll build this first script using just the step definitions included there.</w:t>
       </w:r>
     </w:p>
     <w:p>

</xml_diff>

<commit_message>
session one doc update
</commit_message>
<xml_diff>
--- a/documentation/Session_One_0_1.docx
+++ b/documentation/Session_One_0_1.docx
@@ -39,6 +39,26 @@
         </w:rPr>
         <w:t xml:space="preserve"> Session One</w:t>
       </w:r>
+      <w:r>
+        <w:rPr>
+          <w:lang w:bidi="en-US"/>
+        </w:rPr>
+        <w:t xml:space="preserve">: </w:t>
+      </w:r>
+      <w:proofErr w:type="spellStart"/>
+      <w:r>
+        <w:rPr>
+          <w:lang w:bidi="en-US"/>
+        </w:rPr>
+        <w:t>Awetestlib</w:t>
+      </w:r>
+      <w:proofErr w:type="spellEnd"/>
+      <w:r>
+        <w:rPr>
+          <w:lang w:bidi="en-US"/>
+        </w:rPr>
+        <w:t xml:space="preserve"> and Cucumber</w:t>
+      </w:r>
     </w:p>
     <w:p>
       <w:pPr>
@@ -61,41 +81,48 @@
       <w:r>
         <w:t>Testing Basics</w:t>
       </w:r>
+      <w:r>
+        <w:t xml:space="preserve"> (WIP)</w:t>
+      </w:r>
     </w:p>
     <w:p>
       <w:pPr>
         <w:pStyle w:val="Heading3"/>
       </w:pPr>
-      <w:bookmarkStart w:id="0" w:name="_GoBack"/>
-      <w:bookmarkEnd w:id="0"/>
+      <w:r>
+        <w:t>Automation of Functional Regression Testing at the User Interface</w:t>
+      </w:r>
+    </w:p>
+    <w:p>
+      <w:r>
+        <w:t xml:space="preserve">This is the primary focus of the </w:t>
+      </w:r>
+      <w:proofErr w:type="spellStart"/>
+      <w:r>
+        <w:t>Awetest</w:t>
+      </w:r>
+      <w:proofErr w:type="spellEnd"/>
+      <w:r>
+        <w:t xml:space="preserve"> toolset.   </w:t>
+      </w:r>
     </w:p>
     <w:p>
       <w:pPr>
         <w:pStyle w:val="Heading3"/>
       </w:pPr>
       <w:r>
-        <w:t>Automation of Functional Regression Testing at the User Interface</w:t>
-      </w:r>
-    </w:p>
-    <w:p>
-      <w:r>
-        <w:t xml:space="preserve">This is the primary focus of the </w:t>
-      </w:r>
-      <w:proofErr w:type="spellStart"/>
-      <w:r>
-        <w:t>Awetest</w:t>
-      </w:r>
-      <w:proofErr w:type="spellEnd"/>
-      <w:r>
-        <w:t xml:space="preserve"> toolset.   </w:t>
-      </w:r>
-    </w:p>
-    <w:p>
-      <w:pPr>
-        <w:pStyle w:val="Heading3"/>
-      </w:pPr>
-      <w:r>
         <w:t>Script Writing is Coding</w:t>
+      </w:r>
+      <w:r>
+        <w:t xml:space="preserve"> </w:t>
+      </w:r>
+      <w:proofErr w:type="gramStart"/>
+      <w:r>
+        <w:t>But Don’t</w:t>
+      </w:r>
+      <w:proofErr w:type="gramEnd"/>
+      <w:r>
+        <w:t xml:space="preserve"> Tell Anybody</w:t>
       </w:r>
     </w:p>
     <w:p>
@@ -373,10 +400,7 @@
       </w:r>
       <w:proofErr w:type="spellStart"/>
       <w:r>
-        <w:t>cucumber</w:t>
-      </w:r>
-      <w:r>
-        <w:t>_setup</w:t>
+        <w:t>cucumber_setup</w:t>
       </w:r>
       <w:proofErr w:type="spellEnd"/>
       <w:r>
@@ -436,40 +460,145 @@
     </w:p>
     <w:p>
       <w:r>
-        <w:t xml:space="preserve">The first step to fail </w:t>
-      </w:r>
-      <w:r>
-        <w:t xml:space="preserve">causes remaining </w:t>
-      </w:r>
-      <w:r>
-        <w:t xml:space="preserve">any remaining </w:t>
-      </w:r>
-      <w:r>
-        <w:t>steps to be skipped</w:t>
+        <w:t>The first step to fail causes remaining any remaining steps to be skipped.</w:t>
+      </w:r>
+    </w:p>
+    <w:p>
+      <w:r>
+        <w:t xml:space="preserve">This makes building Cucumber </w:t>
+      </w:r>
+      <w:proofErr w:type="gramStart"/>
+      <w:r>
+        <w:t>scripts  for</w:t>
+      </w:r>
+      <w:proofErr w:type="gramEnd"/>
+      <w:r>
+        <w:t xml:space="preserve"> deeper, more complex testing scenarios more difficult.</w:t>
+      </w:r>
+    </w:p>
+    <w:p>
+      <w:r>
+        <w:t xml:space="preserve">On the other hand it makes </w:t>
+      </w:r>
+      <w:r>
+        <w:t>translation of many ‘routine’ regression tests into automated scripts much easier, both to write and to map to existing test case documentation.</w:t>
+      </w:r>
+    </w:p>
+    <w:p>
+      <w:pPr>
+        <w:pStyle w:val="Heading4"/>
+      </w:pPr>
+      <w:r>
+        <w:t>Easy to write new tests once step libraries at critical mass</w:t>
+      </w:r>
+    </w:p>
+    <w:p>
+      <w:r>
+        <w:t xml:space="preserve">Building and maintaining the step libraries does require at least one person with some technical </w:t>
+      </w:r>
+      <w:r>
+        <w:t xml:space="preserve">bent to learn </w:t>
+      </w:r>
+      <w:proofErr w:type="spellStart"/>
+      <w:r>
+        <w:t>Watir</w:t>
+      </w:r>
+      <w:proofErr w:type="spellEnd"/>
+      <w:r>
+        <w:t>/</w:t>
+      </w:r>
+      <w:proofErr w:type="spellStart"/>
+      <w:r>
+        <w:t>Watir</w:t>
+      </w:r>
+      <w:proofErr w:type="spellEnd"/>
+      <w:r>
+        <w:t xml:space="preserve"> </w:t>
+      </w:r>
+      <w:proofErr w:type="spellStart"/>
+      <w:r>
+        <w:t>Webdriver</w:t>
+      </w:r>
+      <w:proofErr w:type="spellEnd"/>
+      <w:r>
+        <w:t xml:space="preserve"> and Ruby.   But the depth of knowledge of those is minimal.   </w:t>
+      </w:r>
+    </w:p>
+    <w:p>
+      <w:r>
+        <w:t xml:space="preserve">More important to this role </w:t>
+      </w:r>
+      <w:proofErr w:type="gramStart"/>
+      <w:r>
+        <w:t>is</w:t>
+      </w:r>
+      <w:proofErr w:type="gramEnd"/>
+      <w:r>
+        <w:t xml:space="preserve"> knowledge of the application under test and the structure/</w:t>
+      </w:r>
+      <w:proofErr w:type="spellStart"/>
+      <w:r>
+        <w:t>api</w:t>
+      </w:r>
+      <w:proofErr w:type="spellEnd"/>
+      <w:r>
+        <w:t xml:space="preserve"> of the platform, i.e., browser, mobile native and hybrid applications. </w:t>
+      </w:r>
+      <w:r>
+        <w:t xml:space="preserve">  A working knowledge of the browser developer tools is also important</w:t>
+      </w:r>
+    </w:p>
+    <w:p>
+      <w:pPr>
+        <w:pStyle w:val="Heading3"/>
+      </w:pPr>
+      <w:r>
+        <w:t>Installation &amp; Setup</w:t>
+      </w:r>
+    </w:p>
+    <w:p>
+      <w:r>
+        <w:t xml:space="preserve">With </w:t>
+      </w:r>
+      <w:proofErr w:type="spellStart"/>
+      <w:r>
+        <w:t>Awetestlib</w:t>
+      </w:r>
+      <w:proofErr w:type="spellEnd"/>
+      <w:r>
+        <w:t>, Cucumber is already installed and ready to use.</w:t>
+      </w:r>
+    </w:p>
+    <w:p>
+      <w:proofErr w:type="spellStart"/>
+      <w:r>
+        <w:t>Awetestlib</w:t>
+      </w:r>
+      <w:proofErr w:type="spellEnd"/>
+      <w:r>
+        <w:t xml:space="preserve"> provides a core set of predefined step definitions to help get things started</w:t>
       </w:r>
       <w:r>
         <w:t>.</w:t>
       </w:r>
-    </w:p>
-    <w:p>
-      <w:r>
-        <w:t xml:space="preserve">This makes building Cucumber </w:t>
-      </w:r>
-      <w:proofErr w:type="gramStart"/>
-      <w:r>
-        <w:t>scripts  for</w:t>
-      </w:r>
-      <w:proofErr w:type="gramEnd"/>
-      <w:r>
-        <w:t xml:space="preserve"> deeper, more complex testing scenarios more difficult.</w:t>
-      </w:r>
-    </w:p>
-    <w:p>
-      <w:r>
-        <w:t xml:space="preserve">On the other hand it makes </w:t>
-      </w:r>
-      <w:r>
-        <w:t>translation of many ‘routine’ regression tests into automated scripts much easier, both to write and to map to existing test case documentation.</w:t>
+      <w:r>
+        <w:t xml:space="preserve">   </w:t>
+      </w:r>
+      <w:hyperlink r:id="rId10" w:history="1">
+        <w:r>
+          <w:rPr>
+            <w:rStyle w:val="Hyperlink"/>
+          </w:rPr>
+          <w:t>https://github.com/3qilabs/awetestlib/wiki/Predefined-Cucumber-Steps</w:t>
+        </w:r>
+      </w:hyperlink>
+    </w:p>
+    <w:p>
+      <w:pPr>
+        <w:pStyle w:val="Heading3"/>
+      </w:pPr>
+      <w:r>
+        <w:t>Cucumber Landscape</w:t>
       </w:r>
     </w:p>
     <w:p>
@@ -477,111 +606,15 @@
         <w:pStyle w:val="Heading4"/>
       </w:pPr>
       <w:r>
-        <w:t>Easy to write new tests once step libraries</w:t>
-      </w:r>
-      <w:r>
-        <w:t xml:space="preserve"> </w:t>
-      </w:r>
-      <w:r>
-        <w:t>at critical mass</w:t>
-      </w:r>
-    </w:p>
-    <w:p>
-      <w:r>
-        <w:t xml:space="preserve">Building and maintaining the step libraries does require at least one person with some technical </w:t>
-      </w:r>
-      <w:r>
-        <w:t xml:space="preserve">bent to learn </w:t>
+        <w:t>‘Feature’ file (</w:t>
       </w:r>
       <w:proofErr w:type="spellStart"/>
       <w:r>
-        <w:t>Watir</w:t>
+        <w:t>a.k.a</w:t>
       </w:r>
       <w:proofErr w:type="spellEnd"/>
       <w:r>
-        <w:t>/</w:t>
-      </w:r>
-      <w:proofErr w:type="spellStart"/>
-      <w:r>
-        <w:t>Watir</w:t>
-      </w:r>
-      <w:proofErr w:type="spellEnd"/>
-      <w:r>
-        <w:t xml:space="preserve"> </w:t>
-      </w:r>
-      <w:proofErr w:type="spellStart"/>
-      <w:r>
-        <w:t>Webdriver</w:t>
-      </w:r>
-      <w:proofErr w:type="spellEnd"/>
-      <w:r>
-        <w:t xml:space="preserve"> and Ruby.   But the depth of knowledge of those is minimal.   </w:t>
-      </w:r>
-    </w:p>
-    <w:p>
-      <w:r>
-        <w:t xml:space="preserve">More important to this role </w:t>
-      </w:r>
-      <w:proofErr w:type="gramStart"/>
-      <w:r>
-        <w:t>is</w:t>
-      </w:r>
-      <w:proofErr w:type="gramEnd"/>
-      <w:r>
-        <w:t xml:space="preserve"> knowledge of the application under test and the structure/</w:t>
-      </w:r>
-      <w:proofErr w:type="spellStart"/>
-      <w:r>
-        <w:t>api</w:t>
-      </w:r>
-      <w:proofErr w:type="spellEnd"/>
-      <w:r>
-        <w:t xml:space="preserve"> of the platform, i.e., browser, mobile native and hybrid applications. </w:t>
-      </w:r>
-      <w:r>
-        <w:t xml:space="preserve">  A working knowledge of the browser developer tools is also important</w:t>
-      </w:r>
-    </w:p>
-    <w:p>
-      <w:pPr>
-        <w:pStyle w:val="Heading3"/>
-      </w:pPr>
-      <w:r>
-        <w:t>Installation &amp; Setup</w:t>
-      </w:r>
-    </w:p>
-    <w:p>
-      <w:r>
-        <w:t xml:space="preserve">With </w:t>
-      </w:r>
-      <w:proofErr w:type="spellStart"/>
-      <w:r>
-        <w:t>Awetestlib</w:t>
-      </w:r>
-      <w:proofErr w:type="spellEnd"/>
-      <w:r>
-        <w:t>, Cucumber is already installed and ready to use.</w:t>
-      </w:r>
-    </w:p>
-    <w:p>
-      <w:proofErr w:type="spellStart"/>
-      <w:r>
-        <w:t>Awetestlib</w:t>
-      </w:r>
-      <w:proofErr w:type="spellEnd"/>
-      <w:r>
-        <w:t xml:space="preserve"> provides a core set of predefined step definitions to help get things started</w:t>
-      </w:r>
-      <w:r>
-        <w:t>.</w:t>
-      </w:r>
-    </w:p>
-    <w:p>
-      <w:pPr>
-        <w:pStyle w:val="Heading3"/>
-      </w:pPr>
-      <w:r>
-        <w:t>Cucumber Landscape</w:t>
+        <w:t>, cucumber script)</w:t>
       </w:r>
     </w:p>
     <w:p>
@@ -589,27 +622,11 @@
         <w:pStyle w:val="Heading4"/>
       </w:pPr>
       <w:r>
-        <w:t>‘Feature’ file (</w:t>
-      </w:r>
-      <w:proofErr w:type="spellStart"/>
-      <w:r>
-        <w:t>a.k.a</w:t>
-      </w:r>
-      <w:proofErr w:type="spellEnd"/>
-      <w:r>
-        <w:t>, cucumber script)</w:t>
-      </w:r>
-    </w:p>
-    <w:p>
-      <w:pPr>
-        <w:pStyle w:val="Heading4"/>
-      </w:pPr>
-      <w:r>
         <w:t>Step Definitions</w:t>
       </w:r>
     </w:p>
     <w:p>
-      <w:hyperlink r:id="rId10" w:history="1">
+      <w:hyperlink r:id="rId11" w:history="1">
         <w:r>
           <w:rPr>
             <w:rStyle w:val="Hyperlink"/>
@@ -772,6 +789,7 @@
         <w:pStyle w:val="Heading4"/>
       </w:pPr>
       <w:r>
+        <w:lastRenderedPageBreak/>
         <w:t>Folders and Files</w:t>
       </w:r>
     </w:p>
@@ -781,7 +799,6 @@
       </w:pPr>
       <w:proofErr w:type="gramStart"/>
       <w:r>
-        <w:lastRenderedPageBreak/>
         <w:t>features</w:t>
       </w:r>
       <w:proofErr w:type="gramEnd"/>
@@ -901,6 +918,8 @@
       <w:r>
         <w:t>Bootcamp_1.feature</w:t>
       </w:r>
+      <w:bookmarkStart w:id="0" w:name="_GoBack"/>
+      <w:bookmarkEnd w:id="0"/>
     </w:p>
     <w:p>
       <w:pPr>

</xml_diff>